<commit_message>
Added few more masters
</commit_message>
<xml_diff>
--- a/Green Tracker System BRD.docx
+++ b/Green Tracker System BRD.docx
@@ -5,10 +5,29 @@
     <w:p>
       <w:pPr>
         <w:pStyle w:val="Heading2"/>
+        <w:rPr>
+          <w:sz w:val="44"/>
+          <w:szCs w:val="44"/>
+        </w:rPr>
+      </w:pPr>
+      <w:r>
+        <w:rPr>
+          <w:sz w:val="44"/>
+          <w:szCs w:val="44"/>
+        </w:rPr>
+        <w:t>Green Tracker</w:t>
+      </w:r>
+    </w:p>
+    <w:p>
+      <w:pPr>
+        <w:pStyle w:val="Heading2"/>
       </w:pPr>
       <w:r>
         <w:t>Business Requirement Document</w:t>
       </w:r>
+      <w:r>
+        <w:t xml:space="preserve"> </w:t>
+      </w:r>
     </w:p>
     <w:p/>
     <w:p>
@@ -42,13 +61,45 @@
     <w:p/>
     <w:p>
       <w:pPr>
+        <w:pStyle w:val="NoSpacing"/>
+      </w:pPr>
+    </w:p>
+    <w:p>
+      <w:pPr>
+        <w:ind w:left="360"/>
+        <w:rPr>
+          <w:sz w:val="24"/>
+          <w:szCs w:val="24"/>
+        </w:rPr>
+      </w:pPr>
+    </w:p>
+    <w:p>
+      <w:pPr>
+        <w:pStyle w:val="ListParagraph"/>
+      </w:pPr>
+    </w:p>
+    <w:p>
+      <w:pPr>
+        <w:pStyle w:val="ListParagraph"/>
+      </w:pPr>
+    </w:p>
+    <w:p>
+      <w:pPr>
+        <w:pStyle w:val="ListParagraph"/>
+      </w:pPr>
+    </w:p>
+    <w:p>
+      <w:r>
+        <w:br w:type="page"/>
+      </w:r>
+    </w:p>
+    <w:p>
+      <w:pPr>
         <w:pStyle w:val="Heading1"/>
       </w:pPr>
       <w:r>
-        <w:t>Masters:</w:t>
-      </w:r>
-      <w:r>
-        <w:t xml:space="preserve"> (Pages)</w:t>
+        <w:lastRenderedPageBreak/>
+        <w:t>Masters: (Pages)</w:t>
       </w:r>
     </w:p>
     <w:p>
@@ -107,16 +158,7 @@
       </w:r>
       <w:proofErr w:type="spellEnd"/>
       <w:r>
-        <w:t xml:space="preserve"> </w:t>
-      </w:r>
-      <w:r>
-        <w:t>Id</w:t>
-      </w:r>
-      <w:r>
-        <w:t xml:space="preserve"> (System generated)</w:t>
-      </w:r>
-      <w:r>
-        <w:t xml:space="preserve"> </w:t>
+        <w:t xml:space="preserve"> Id (System generated) </w:t>
       </w:r>
     </w:p>
     <w:p>
@@ -167,10 +209,7 @@
         </w:numPr>
       </w:pPr>
       <w:r>
-        <w:t>Functionality to capture Sub-</w:t>
-      </w:r>
-      <w:r>
-        <w:t>departments (if any) in the system. Also Ability to upload sub-department data through Excel sheet.</w:t>
+        <w:t>Functionality to capture Sub-departments (if any) in the system. Also Ability to upload sub-department data through Excel sheet.</w:t>
       </w:r>
     </w:p>
     <w:p>
@@ -241,33 +280,587 @@
     </w:p>
     <w:p>
       <w:pPr>
-        <w:pStyle w:val="NoSpacing"/>
-      </w:pPr>
+        <w:pStyle w:val="Heading1"/>
+      </w:pPr>
+      <w:r>
+        <w:t>User Master</w:t>
+      </w:r>
+    </w:p>
+    <w:p>
+      <w:pPr>
+        <w:pStyle w:val="ListParagraph"/>
+        <w:numPr>
+          <w:ilvl w:val="0"/>
+          <w:numId w:val="5"/>
+        </w:numPr>
+      </w:pPr>
+      <w:r>
+        <w:t>Functionality to capture user data. Also ability to upload Excel sheet.</w:t>
+      </w:r>
+    </w:p>
+    <w:p/>
+    <w:p>
+      <w:pPr>
+        <w:pStyle w:val="NoSpacing"/>
+      </w:pPr>
+      <w:r>
+        <w:t>Primary Fields:</w:t>
+      </w:r>
+    </w:p>
+    <w:p>
+      <w:pPr>
+        <w:pStyle w:val="NoSpacing"/>
+      </w:pPr>
+      <w:proofErr w:type="spellStart"/>
+      <w:r>
+        <w:t>UserId</w:t>
+      </w:r>
+      <w:proofErr w:type="spellEnd"/>
+      <w:r>
+        <w:t xml:space="preserve"> – Sys generated</w:t>
+      </w:r>
+    </w:p>
+    <w:p>
+      <w:pPr>
+        <w:pStyle w:val="NoSpacing"/>
+      </w:pPr>
+      <w:proofErr w:type="spellStart"/>
+      <w:r>
+        <w:t>Login</w:t>
+      </w:r>
+      <w:r>
+        <w:t>Name</w:t>
+      </w:r>
+      <w:proofErr w:type="spellEnd"/>
+    </w:p>
+    <w:p>
+      <w:pPr>
+        <w:pStyle w:val="NoSpacing"/>
+      </w:pPr>
+      <w:r>
+        <w:t>User Name</w:t>
+      </w:r>
+    </w:p>
+    <w:p>
+      <w:pPr>
+        <w:pStyle w:val="NoSpacing"/>
+      </w:pPr>
+      <w:proofErr w:type="spellStart"/>
+      <w:proofErr w:type="gramStart"/>
+      <w:r>
+        <w:t>pwd</w:t>
+      </w:r>
+      <w:proofErr w:type="spellEnd"/>
+      <w:proofErr w:type="gramEnd"/>
+    </w:p>
+    <w:p>
+      <w:pPr>
+        <w:pStyle w:val="NoSpacing"/>
+      </w:pPr>
+      <w:r>
+        <w:t>DOB</w:t>
+      </w:r>
+    </w:p>
+    <w:p>
+      <w:pPr>
+        <w:pStyle w:val="NoSpacing"/>
+      </w:pPr>
+      <w:proofErr w:type="spellStart"/>
+      <w:r>
+        <w:t>DeptId</w:t>
+      </w:r>
+      <w:proofErr w:type="spellEnd"/>
+      <w:r>
+        <w:t>\</w:t>
+      </w:r>
+      <w:proofErr w:type="spellStart"/>
+      <w:r>
+        <w:t>SubDeptId</w:t>
+      </w:r>
+      <w:proofErr w:type="spellEnd"/>
+    </w:p>
+    <w:p>
+      <w:pPr>
+        <w:pStyle w:val="NoSpacing"/>
+      </w:pPr>
+      <w:r>
+        <w:t>Email</w:t>
+      </w:r>
+    </w:p>
+    <w:p>
+      <w:pPr>
+        <w:pStyle w:val="NoSpacing"/>
+      </w:pPr>
+      <w:r>
+        <w:t xml:space="preserve">Mobile </w:t>
+      </w:r>
+      <w:proofErr w:type="spellStart"/>
+      <w:r>
+        <w:t>Num</w:t>
+      </w:r>
+      <w:proofErr w:type="spellEnd"/>
+    </w:p>
+    <w:p>
+      <w:pPr>
+        <w:pStyle w:val="Heading1"/>
+      </w:pPr>
+      <w:r>
+        <w:t>Role Master</w:t>
+      </w:r>
+    </w:p>
+    <w:p>
+      <w:pPr>
+        <w:pStyle w:val="NoSpacing"/>
+      </w:pPr>
+      <w:r>
+        <w:t>Role Id</w:t>
+      </w:r>
+    </w:p>
+    <w:p>
+      <w:pPr>
+        <w:pStyle w:val="NoSpacing"/>
+      </w:pPr>
+      <w:r>
+        <w:t>Role Name</w:t>
+      </w:r>
+    </w:p>
+    <w:p>
+      <w:pPr>
+        <w:pStyle w:val="NoSpacing"/>
+      </w:pPr>
+    </w:p>
+    <w:p>
+      <w:pPr>
+        <w:pStyle w:val="NoSpacing"/>
+      </w:pPr>
+    </w:p>
+    <w:p>
+      <w:pPr>
+        <w:pStyle w:val="Heading1"/>
+      </w:pPr>
+    </w:p>
+    <w:p>
+      <w:pPr>
+        <w:pStyle w:val="Heading1"/>
+      </w:pPr>
+      <w:r>
+        <w:t>Status Master</w:t>
+      </w:r>
+    </w:p>
+    <w:p>
+      <w:pPr>
+        <w:pStyle w:val="NoSpacing"/>
+      </w:pPr>
+      <w:proofErr w:type="spellStart"/>
+      <w:r>
+        <w:t>StatusId</w:t>
+      </w:r>
+      <w:proofErr w:type="spellEnd"/>
+    </w:p>
+    <w:p>
+      <w:pPr>
+        <w:pStyle w:val="NoSpacing"/>
+      </w:pPr>
+      <w:r>
+        <w:t>Status Name</w:t>
+      </w:r>
+    </w:p>
+    <w:p>
+      <w:pPr>
+        <w:pStyle w:val="Heading1"/>
+      </w:pPr>
+      <w:r>
+        <w:t>Request Master</w:t>
+      </w:r>
+    </w:p>
+    <w:p>
+      <w:pPr>
+        <w:pStyle w:val="NoSpacing"/>
+      </w:pPr>
+      <w:r>
+        <w:t>Request Id</w:t>
+      </w:r>
+    </w:p>
+    <w:p>
+      <w:pPr>
+        <w:pStyle w:val="NoSpacing"/>
+      </w:pPr>
+      <w:proofErr w:type="spellStart"/>
+      <w:r>
+        <w:t>Assigned</w:t>
+      </w:r>
+      <w:r>
+        <w:t>Dept</w:t>
+      </w:r>
+      <w:proofErr w:type="spellEnd"/>
+      <w:r>
+        <w:t>/</w:t>
+      </w:r>
+      <w:proofErr w:type="spellStart"/>
+      <w:r>
+        <w:t>SubDeptId</w:t>
+      </w:r>
+      <w:proofErr w:type="spellEnd"/>
+    </w:p>
+    <w:p>
+      <w:pPr>
+        <w:pStyle w:val="NoSpacing"/>
+      </w:pPr>
+      <w:proofErr w:type="spellStart"/>
+      <w:r>
+        <w:t>RequestDateTime</w:t>
+      </w:r>
+      <w:proofErr w:type="spellEnd"/>
+    </w:p>
+    <w:p>
+      <w:pPr>
+        <w:pStyle w:val="NoSpacing"/>
+      </w:pPr>
+      <w:r>
+        <w:t>Subject</w:t>
+      </w:r>
+    </w:p>
+    <w:p>
+      <w:pPr>
+        <w:pStyle w:val="NoSpacing"/>
+      </w:pPr>
+      <w:r>
+        <w:t>Description</w:t>
+      </w:r>
+    </w:p>
+    <w:p>
+      <w:pPr>
+        <w:pStyle w:val="NoSpacing"/>
+      </w:pPr>
+      <w:proofErr w:type="spellStart"/>
+      <w:r>
+        <w:t>Request</w:t>
+      </w:r>
+      <w:r>
+        <w:t>UserId</w:t>
+      </w:r>
+      <w:proofErr w:type="spellEnd"/>
+    </w:p>
+    <w:p>
+      <w:pPr>
+        <w:pStyle w:val="NoSpacing"/>
+      </w:pPr>
+      <w:proofErr w:type="spellStart"/>
+      <w:r>
+        <w:t>StatusId</w:t>
+      </w:r>
+      <w:proofErr w:type="spellEnd"/>
+    </w:p>
+    <w:p>
+      <w:pPr>
+        <w:pStyle w:val="NoSpacing"/>
+      </w:pPr>
+      <w:proofErr w:type="spellStart"/>
+      <w:r>
+        <w:t>HasAttachment</w:t>
+      </w:r>
+      <w:proofErr w:type="spellEnd"/>
+    </w:p>
+    <w:p>
+      <w:pPr>
+        <w:pStyle w:val="NoSpacing"/>
+      </w:pPr>
+      <w:proofErr w:type="spellStart"/>
+      <w:proofErr w:type="gramStart"/>
+      <w:r>
+        <w:t>updatedon</w:t>
+      </w:r>
+      <w:proofErr w:type="spellEnd"/>
+      <w:proofErr w:type="gramEnd"/>
+    </w:p>
+    <w:p>
+      <w:pPr>
+        <w:pStyle w:val="Heading1"/>
+      </w:pPr>
+      <w:proofErr w:type="spellStart"/>
+      <w:r>
+        <w:t>RequestAssignmentDetail</w:t>
+      </w:r>
+      <w:proofErr w:type="spellEnd"/>
+    </w:p>
+    <w:p>
+      <w:pPr>
+        <w:pStyle w:val="NoSpacing"/>
+      </w:pPr>
+      <w:proofErr w:type="spellStart"/>
+      <w:r>
+        <w:t>RequestId</w:t>
+      </w:r>
+      <w:proofErr w:type="spellEnd"/>
+    </w:p>
+    <w:p>
+      <w:pPr>
+        <w:pStyle w:val="NoSpacing"/>
+      </w:pPr>
+      <w:proofErr w:type="spellStart"/>
+      <w:r>
+        <w:t>AssignedUserId</w:t>
+      </w:r>
+      <w:proofErr w:type="spellEnd"/>
+    </w:p>
+    <w:p>
+      <w:pPr>
+        <w:pStyle w:val="NoSpacing"/>
+      </w:pPr>
+      <w:proofErr w:type="spellStart"/>
+      <w:r>
+        <w:t>AssignedBy</w:t>
+      </w:r>
+      <w:proofErr w:type="spellEnd"/>
+    </w:p>
+    <w:p>
+      <w:pPr>
+        <w:pStyle w:val="NoSpacing"/>
+      </w:pPr>
+      <w:proofErr w:type="spellStart"/>
+      <w:r>
+        <w:t>AssignedOn</w:t>
+      </w:r>
+      <w:proofErr w:type="spellEnd"/>
+    </w:p>
+    <w:p>
+      <w:pPr>
+        <w:pStyle w:val="Heading1"/>
+      </w:pPr>
+      <w:proofErr w:type="spellStart"/>
+      <w:r>
+        <w:t>Reuqest</w:t>
+      </w:r>
+      <w:r>
+        <w:t>Comments</w:t>
+      </w:r>
+      <w:proofErr w:type="spellEnd"/>
+    </w:p>
+    <w:p>
+      <w:pPr>
+        <w:pStyle w:val="NoSpacing"/>
+      </w:pPr>
+      <w:proofErr w:type="spellStart"/>
+      <w:r>
+        <w:t>RequestCommentId</w:t>
+      </w:r>
+      <w:proofErr w:type="spellEnd"/>
+    </w:p>
+    <w:p>
+      <w:pPr>
+        <w:pStyle w:val="NoSpacing"/>
+      </w:pPr>
+      <w:proofErr w:type="spellStart"/>
+      <w:r>
+        <w:t>ReuqestId</w:t>
+      </w:r>
+      <w:proofErr w:type="spellEnd"/>
+    </w:p>
+    <w:p>
+      <w:pPr>
+        <w:pStyle w:val="NoSpacing"/>
+      </w:pPr>
+      <w:proofErr w:type="spellStart"/>
+      <w:r>
+        <w:t>CommentDateTime</w:t>
+      </w:r>
+      <w:proofErr w:type="spellEnd"/>
+    </w:p>
+    <w:p>
+      <w:pPr>
+        <w:pStyle w:val="NoSpacing"/>
+      </w:pPr>
+      <w:proofErr w:type="spellStart"/>
+      <w:r>
+        <w:t>CommentUserId</w:t>
+      </w:r>
       <w:bookmarkStart w:id="0" w:name="_GoBack"/>
       <w:bookmarkEnd w:id="0"/>
-    </w:p>
-    <w:p>
-      <w:pPr>
-        <w:pStyle w:val="NoSpacing"/>
-      </w:pPr>
-    </w:p>
-    <w:p>
-      <w:pPr>
-        <w:pStyle w:val="NoSpacing"/>
-      </w:pPr>
-    </w:p>
-    <w:p>
-      <w:pPr>
-        <w:pStyle w:val="NoSpacing"/>
-      </w:pPr>
-    </w:p>
-    <w:p>
-      <w:pPr>
-        <w:ind w:left="360"/>
-        <w:rPr>
-          <w:sz w:val="24"/>
-          <w:szCs w:val="24"/>
-        </w:rPr>
+      <w:proofErr w:type="spellEnd"/>
+    </w:p>
+    <w:p>
+      <w:pPr>
+        <w:pStyle w:val="Heading1"/>
+      </w:pPr>
+      <w:proofErr w:type="spellStart"/>
+      <w:r>
+        <w:t>RequestAttachment</w:t>
+      </w:r>
+      <w:proofErr w:type="spellEnd"/>
+    </w:p>
+    <w:p>
+      <w:pPr>
+        <w:pStyle w:val="NoSpacing"/>
+      </w:pPr>
+      <w:proofErr w:type="spellStart"/>
+      <w:r>
+        <w:t>RequestAttachmentId</w:t>
+      </w:r>
+      <w:proofErr w:type="spellEnd"/>
+    </w:p>
+    <w:p>
+      <w:pPr>
+        <w:pStyle w:val="NoSpacing"/>
+      </w:pPr>
+      <w:proofErr w:type="spellStart"/>
+      <w:r>
+        <w:t>AttachmentName</w:t>
+      </w:r>
+      <w:proofErr w:type="spellEnd"/>
+    </w:p>
+    <w:p>
+      <w:pPr>
+        <w:pStyle w:val="NoSpacing"/>
+      </w:pPr>
+      <w:proofErr w:type="spellStart"/>
+      <w:r>
+        <w:t>AttachmentPath</w:t>
+      </w:r>
+      <w:proofErr w:type="spellEnd"/>
+    </w:p>
+    <w:p>
+      <w:pPr>
+        <w:pStyle w:val="NoSpacing"/>
+      </w:pPr>
+      <w:proofErr w:type="spellStart"/>
+      <w:r>
+        <w:t>AttachedOn</w:t>
+      </w:r>
+      <w:proofErr w:type="spellEnd"/>
+    </w:p>
+    <w:p>
+      <w:pPr>
+        <w:pStyle w:val="NoSpacing"/>
+      </w:pPr>
+      <w:r>
+        <w:t>Description</w:t>
+      </w:r>
+    </w:p>
+    <w:p>
+      <w:pPr>
+        <w:pStyle w:val="NoSpacing"/>
+      </w:pPr>
+    </w:p>
+    <w:p>
+      <w:pPr>
+        <w:pStyle w:val="Heading1"/>
+      </w:pPr>
+      <w:proofErr w:type="spellStart"/>
+      <w:r>
+        <w:t>RoleDepartment</w:t>
+      </w:r>
+      <w:proofErr w:type="spellEnd"/>
+      <w:r>
+        <w:t xml:space="preserve"> Mapping</w:t>
+      </w:r>
+    </w:p>
+    <w:p>
+      <w:pPr>
+        <w:pStyle w:val="NoSpacing"/>
+      </w:pPr>
+      <w:proofErr w:type="spellStart"/>
+      <w:r>
+        <w:t>RoleDepartmentId</w:t>
+      </w:r>
+      <w:proofErr w:type="spellEnd"/>
+    </w:p>
+    <w:p>
+      <w:pPr>
+        <w:pStyle w:val="NoSpacing"/>
+      </w:pPr>
+      <w:proofErr w:type="spellStart"/>
+      <w:r>
+        <w:t>RoleId</w:t>
+      </w:r>
+      <w:proofErr w:type="spellEnd"/>
+    </w:p>
+    <w:p>
+      <w:pPr>
+        <w:pStyle w:val="NoSpacing"/>
+      </w:pPr>
+      <w:proofErr w:type="spellStart"/>
+      <w:r>
+        <w:t>DepartmentId</w:t>
+      </w:r>
+      <w:proofErr w:type="spellEnd"/>
+    </w:p>
+    <w:p>
+      <w:pPr>
+        <w:pStyle w:val="NoSpacing"/>
+      </w:pPr>
+    </w:p>
+    <w:p>
+      <w:pPr>
+        <w:pStyle w:val="Heading1"/>
+      </w:pPr>
+      <w:proofErr w:type="spellStart"/>
+      <w:r>
+        <w:lastRenderedPageBreak/>
+        <w:t>RoleUser</w:t>
+      </w:r>
+      <w:proofErr w:type="spellEnd"/>
+      <w:r>
+        <w:t xml:space="preserve"> Mapping</w:t>
+      </w:r>
+    </w:p>
+    <w:p>
+      <w:pPr>
+        <w:pStyle w:val="NoSpacing"/>
+      </w:pPr>
+      <w:proofErr w:type="spellStart"/>
+      <w:r>
+        <w:t>RoleUserId</w:t>
+      </w:r>
+      <w:proofErr w:type="spellEnd"/>
+    </w:p>
+    <w:p>
+      <w:pPr>
+        <w:pStyle w:val="NoSpacing"/>
+      </w:pPr>
+      <w:proofErr w:type="spellStart"/>
+      <w:r>
+        <w:t>RoleId</w:t>
+      </w:r>
+      <w:proofErr w:type="spellEnd"/>
+    </w:p>
+    <w:p>
+      <w:pPr>
+        <w:pStyle w:val="NoSpacing"/>
+      </w:pPr>
+      <w:proofErr w:type="spellStart"/>
+      <w:r>
+        <w:t>UserId</w:t>
+      </w:r>
+      <w:proofErr w:type="spellEnd"/>
+    </w:p>
+    <w:p>
+      <w:pPr>
+        <w:pStyle w:val="Heading1"/>
+      </w:pPr>
+    </w:p>
+    <w:p>
+      <w:pPr>
+        <w:pStyle w:val="Heading1"/>
+      </w:pPr>
+    </w:p>
+    <w:p>
+      <w:pPr>
+        <w:pStyle w:val="NoSpacing"/>
+      </w:pPr>
+    </w:p>
+    <w:p>
+      <w:pPr>
+        <w:pStyle w:val="NoSpacing"/>
+      </w:pPr>
+    </w:p>
+    <w:p>
+      <w:pPr>
+        <w:pStyle w:val="NoSpacing"/>
+      </w:pPr>
+    </w:p>
+    <w:p>
+      <w:pPr>
+        <w:pStyle w:val="NoSpacing"/>
       </w:pPr>
     </w:p>
     <w:p>
@@ -276,6 +869,7 @@
       </w:pPr>
     </w:p>
     <w:sectPr>
+      <w:headerReference w:type="default" r:id="rId8"/>
       <w:pgSz w:w="11906" w:h="16838"/>
       <w:pgMar w:top="1440" w:right="1440" w:bottom="1440" w:left="1440" w:header="708" w:footer="708" w:gutter="0"/>
       <w:cols w:space="708"/>
@@ -283,6 +877,74 @@
     </w:sectPr>
   </w:body>
 </w:document>
+</file>
+
+<file path=word/endnotes.xml><?xml version="1.0" encoding="utf-8"?>
+<w:endnotes xmlns:wpc="http://schemas.microsoft.com/office/word/2010/wordprocessingCanvas" xmlns:mc="http://schemas.openxmlformats.org/markup-compatibility/2006" xmlns:o="urn:schemas-microsoft-com:office:office" xmlns:r="http://schemas.openxmlformats.org/officeDocument/2006/relationships" xmlns:m="http://schemas.openxmlformats.org/officeDocument/2006/math" xmlns:v="urn:schemas-microsoft-com:vml" xmlns:wp14="http://schemas.microsoft.com/office/word/2010/wordprocessingDrawing" xmlns:wp="http://schemas.openxmlformats.org/drawingml/2006/wordprocessingDrawing" xmlns:w10="urn:schemas-microsoft-com:office:word" xmlns:w="http://schemas.openxmlformats.org/wordprocessingml/2006/main" xmlns:w14="http://schemas.microsoft.com/office/word/2010/wordml" xmlns:wpg="http://schemas.microsoft.com/office/word/2010/wordprocessingGroup" xmlns:wpi="http://schemas.microsoft.com/office/word/2010/wordprocessingInk" xmlns:wne="http://schemas.microsoft.com/office/word/2006/wordml" xmlns:wps="http://schemas.microsoft.com/office/word/2010/wordprocessingShape" mc:Ignorable="w14 wp14">
+  <w:endnote w:type="separator" w:id="-1">
+    <w:p>
+      <w:pPr>
+        <w:spacing w:after="0" w:line="240" w:lineRule="auto"/>
+      </w:pPr>
+      <w:r>
+        <w:separator/>
+      </w:r>
+    </w:p>
+  </w:endnote>
+  <w:endnote w:type="continuationSeparator" w:id="0">
+    <w:p>
+      <w:pPr>
+        <w:spacing w:after="0" w:line="240" w:lineRule="auto"/>
+      </w:pPr>
+      <w:r>
+        <w:continuationSeparator/>
+      </w:r>
+    </w:p>
+  </w:endnote>
+</w:endnotes>
+</file>
+
+<file path=word/footnotes.xml><?xml version="1.0" encoding="utf-8"?>
+<w:footnotes xmlns:wpc="http://schemas.microsoft.com/office/word/2010/wordprocessingCanvas" xmlns:mc="http://schemas.openxmlformats.org/markup-compatibility/2006" xmlns:o="urn:schemas-microsoft-com:office:office" xmlns:r="http://schemas.openxmlformats.org/officeDocument/2006/relationships" xmlns:m="http://schemas.openxmlformats.org/officeDocument/2006/math" xmlns:v="urn:schemas-microsoft-com:vml" xmlns:wp14="http://schemas.microsoft.com/office/word/2010/wordprocessingDrawing" xmlns:wp="http://schemas.openxmlformats.org/drawingml/2006/wordprocessingDrawing" xmlns:w10="urn:schemas-microsoft-com:office:word" xmlns:w="http://schemas.openxmlformats.org/wordprocessingml/2006/main" xmlns:w14="http://schemas.microsoft.com/office/word/2010/wordml" xmlns:wpg="http://schemas.microsoft.com/office/word/2010/wordprocessingGroup" xmlns:wpi="http://schemas.microsoft.com/office/word/2010/wordprocessingInk" xmlns:wne="http://schemas.microsoft.com/office/word/2006/wordml" xmlns:wps="http://schemas.microsoft.com/office/word/2010/wordprocessingShape" mc:Ignorable="w14 wp14">
+  <w:footnote w:type="separator" w:id="-1">
+    <w:p>
+      <w:pPr>
+        <w:spacing w:after="0" w:line="240" w:lineRule="auto"/>
+      </w:pPr>
+      <w:r>
+        <w:separator/>
+      </w:r>
+    </w:p>
+  </w:footnote>
+  <w:footnote w:type="continuationSeparator" w:id="0">
+    <w:p>
+      <w:pPr>
+        <w:spacing w:after="0" w:line="240" w:lineRule="auto"/>
+      </w:pPr>
+      <w:r>
+        <w:continuationSeparator/>
+      </w:r>
+    </w:p>
+  </w:footnote>
+</w:footnotes>
+</file>
+
+<file path=word/header1.xml><?xml version="1.0" encoding="utf-8"?>
+<w:hdr xmlns:wpc="http://schemas.microsoft.com/office/word/2010/wordprocessingCanvas" xmlns:mc="http://schemas.openxmlformats.org/markup-compatibility/2006" xmlns:o="urn:schemas-microsoft-com:office:office" xmlns:r="http://schemas.openxmlformats.org/officeDocument/2006/relationships" xmlns:m="http://schemas.openxmlformats.org/officeDocument/2006/math" xmlns:v="urn:schemas-microsoft-com:vml" xmlns:wp14="http://schemas.microsoft.com/office/word/2010/wordprocessingDrawing" xmlns:wp="http://schemas.openxmlformats.org/drawingml/2006/wordprocessingDrawing" xmlns:w10="urn:schemas-microsoft-com:office:word" xmlns:w="http://schemas.openxmlformats.org/wordprocessingml/2006/main" xmlns:w14="http://schemas.microsoft.com/office/word/2010/wordml" xmlns:wpg="http://schemas.microsoft.com/office/word/2010/wordprocessingGroup" xmlns:wpi="http://schemas.microsoft.com/office/word/2010/wordprocessingInk" xmlns:wne="http://schemas.microsoft.com/office/word/2006/wordml" xmlns:wps="http://schemas.microsoft.com/office/word/2010/wordprocessingShape" mc:Ignorable="w14 wp14">
+  <w:p>
+    <w:pPr>
+      <w:pStyle w:val="Header"/>
+    </w:pPr>
+    <w:r>
+      <w:t>BRD Version 1.0</w:t>
+    </w:r>
+  </w:p>
+  <w:p>
+    <w:pPr>
+      <w:pStyle w:val="Header"/>
+    </w:pPr>
+  </w:p>
+</w:hdr>
 </file>
 
 <file path=word/numbering.xml><?xml version="1.0" encoding="utf-8"?>
@@ -1106,6 +1768,50 @@
       <w:spacing w:after="0" w:line="240" w:lineRule="auto"/>
     </w:pPr>
   </w:style>
+  <w:style w:type="paragraph" w:styleId="Header">
+    <w:name w:val="header"/>
+    <w:basedOn w:val="Normal"/>
+    <w:link w:val="HeaderChar"/>
+    <w:uiPriority w:val="99"/>
+    <w:unhideWhenUsed/>
+    <w:rsid w:val="003B3638"/>
+    <w:pPr>
+      <w:tabs>
+        <w:tab w:val="center" w:pos="4513"/>
+        <w:tab w:val="right" w:pos="9026"/>
+      </w:tabs>
+      <w:spacing w:after="0" w:line="240" w:lineRule="auto"/>
+    </w:pPr>
+  </w:style>
+  <w:style w:type="character" w:customStyle="1" w:styleId="HeaderChar">
+    <w:name w:val="Header Char"/>
+    <w:basedOn w:val="DefaultParagraphFont"/>
+    <w:link w:val="Header"/>
+    <w:uiPriority w:val="99"/>
+    <w:rsid w:val="003B3638"/>
+  </w:style>
+  <w:style w:type="paragraph" w:styleId="Footer">
+    <w:name w:val="footer"/>
+    <w:basedOn w:val="Normal"/>
+    <w:link w:val="FooterChar"/>
+    <w:uiPriority w:val="99"/>
+    <w:unhideWhenUsed/>
+    <w:rsid w:val="003B3638"/>
+    <w:pPr>
+      <w:tabs>
+        <w:tab w:val="center" w:pos="4513"/>
+        <w:tab w:val="right" w:pos="9026"/>
+      </w:tabs>
+      <w:spacing w:after="0" w:line="240" w:lineRule="auto"/>
+    </w:pPr>
+  </w:style>
+  <w:style w:type="character" w:customStyle="1" w:styleId="FooterChar">
+    <w:name w:val="Footer Char"/>
+    <w:basedOn w:val="DefaultParagraphFont"/>
+    <w:link w:val="Footer"/>
+    <w:uiPriority w:val="99"/>
+    <w:rsid w:val="003B3638"/>
+  </w:style>
 </w:styles>
 </file>
 
@@ -1392,6 +2098,50 @@
     <w:pPr>
       <w:spacing w:after="0" w:line="240" w:lineRule="auto"/>
     </w:pPr>
+  </w:style>
+  <w:style w:type="paragraph" w:styleId="Header">
+    <w:name w:val="header"/>
+    <w:basedOn w:val="Normal"/>
+    <w:link w:val="HeaderChar"/>
+    <w:uiPriority w:val="99"/>
+    <w:unhideWhenUsed/>
+    <w:rsid w:val="003B3638"/>
+    <w:pPr>
+      <w:tabs>
+        <w:tab w:val="center" w:pos="4513"/>
+        <w:tab w:val="right" w:pos="9026"/>
+      </w:tabs>
+      <w:spacing w:after="0" w:line="240" w:lineRule="auto"/>
+    </w:pPr>
+  </w:style>
+  <w:style w:type="character" w:customStyle="1" w:styleId="HeaderChar">
+    <w:name w:val="Header Char"/>
+    <w:basedOn w:val="DefaultParagraphFont"/>
+    <w:link w:val="Header"/>
+    <w:uiPriority w:val="99"/>
+    <w:rsid w:val="003B3638"/>
+  </w:style>
+  <w:style w:type="paragraph" w:styleId="Footer">
+    <w:name w:val="footer"/>
+    <w:basedOn w:val="Normal"/>
+    <w:link w:val="FooterChar"/>
+    <w:uiPriority w:val="99"/>
+    <w:unhideWhenUsed/>
+    <w:rsid w:val="003B3638"/>
+    <w:pPr>
+      <w:tabs>
+        <w:tab w:val="center" w:pos="4513"/>
+        <w:tab w:val="right" w:pos="9026"/>
+      </w:tabs>
+      <w:spacing w:after="0" w:line="240" w:lineRule="auto"/>
+    </w:pPr>
+  </w:style>
+  <w:style w:type="character" w:customStyle="1" w:styleId="FooterChar">
+    <w:name w:val="Footer Char"/>
+    <w:basedOn w:val="DefaultParagraphFont"/>
+    <w:link w:val="Footer"/>
+    <w:uiPriority w:val="99"/>
+    <w:rsid w:val="003B3638"/>
   </w:style>
 </w:styles>
 </file>

</xml_diff>